<commit_message>
Proposal template text draft
</commit_message>
<xml_diff>
--- a/build/proposal.docx
+++ b/build/proposal.docx
@@ -39,13 +39,115 @@
         <w:pStyle w:val="Authors"/>
       </w:pPr>
       <w:r>
-        <w:t xml:space="preserve">A</w:t>
-      </w:r>
-      <w:r>
-        <w:t xml:space="preserve"> </w:t>
-      </w:r>
-      <w:r>
-        <w:t xml:space="preserve">Scientist</w:t>
+        <w:t xml:space="preserve">Prof.</w:t>
+      </w:r>
+      <w:r>
+        <w:t xml:space="preserve"> </w:t>
+      </w:r>
+      <w:r>
+        <w:t xml:space="preserve">I.</w:t>
+      </w:r>
+      <w:r>
+        <w:t xml:space="preserve"> </w:t>
+      </w:r>
+      <w:r>
+        <w:t xml:space="preserve">Principal,</w:t>
+      </w:r>
+      <w:r>
+        <w:t xml:space="preserve"> </w:t>
+      </w:r>
+      <w:r>
+        <w:t xml:space="preserve">(PI,</w:t>
+      </w:r>
+      <w:r>
+        <w:t xml:space="preserve"> </w:t>
+      </w:r>
+      <w:r>
+        <w:t xml:space="preserve">lecturer,</w:t>
+      </w:r>
+      <w:r>
+        <w:t xml:space="preserve"> </w:t>
+      </w:r>
+      <w:r>
+        <w:t xml:space="preserve">Dept.</w:t>
+      </w:r>
+      <w:r>
+        <w:t xml:space="preserve"> </w:t>
+      </w:r>
+      <w:r>
+        <w:t xml:space="preserve">Chemistry)</w:t>
+      </w:r>
+      <w:r>
+        <w:t xml:space="preserve"> </w:t>
+      </w:r>
+      <w:r>
+        <w:t xml:space="preserve">Dr</w:t>
+      </w:r>
+      <w:r>
+        <w:t xml:space="preserve"> </w:t>
+      </w:r>
+      <w:r>
+        <w:t xml:space="preserve">D.</w:t>
+      </w:r>
+      <w:r>
+        <w:t xml:space="preserve"> </w:t>
+      </w:r>
+      <w:r>
+        <w:t xml:space="preserve">Post</w:t>
+      </w:r>
+      <w:r>
+        <w:t xml:space="preserve"> </w:t>
+      </w:r>
+      <w:r>
+        <w:t xml:space="preserve">(Corresponding,</w:t>
+      </w:r>
+      <w:r>
+        <w:t xml:space="preserve"> </w:t>
+      </w:r>
+      <w:r>
+        <w:t xml:space="preserve">d.post@ucl.ac.uk,</w:t>
+      </w:r>
+      <w:r>
+        <w:t xml:space="preserve"> </w:t>
+      </w:r>
+      <w:r>
+        <w:t xml:space="preserve">RA,</w:t>
+      </w:r>
+      <w:r>
+        <w:t xml:space="preserve"> </w:t>
+      </w:r>
+      <w:r>
+        <w:t xml:space="preserve">dept.</w:t>
+      </w:r>
+      <w:r>
+        <w:t xml:space="preserve"> </w:t>
+      </w:r>
+      <w:r>
+        <w:t xml:space="preserve">Economics,</w:t>
+      </w:r>
+      <w:r>
+        <w:t xml:space="preserve"> </w:t>
+      </w:r>
+      <w:r>
+        <w:t xml:space="preserve">Tel.</w:t>
+      </w:r>
+      <w:r>
+        <w:t xml:space="preserve"> </w:t>
+      </w:r>
+      <w:r>
+        <w:t xml:space="preserve">0203</w:t>
+      </w:r>
+      <w:r>
+        <w:t xml:space="preserve"> </w:t>
+      </w:r>
+      <w:r>
+        <w:t xml:space="preserve">549</w:t>
+      </w:r>
+      <w:r>
+        <w:t xml:space="preserve"> </w:t>
+      </w:r>
+      <w:r>
+        <w:t xml:space="preserve">0000)</w:t>
       </w:r>
       <w:r>
         <w:t xml:space="preserve"> </w:t>
@@ -57,13 +159,31 @@
         <w:t xml:space="preserve"> </w:t>
       </w:r>
       <w:r>
-        <w:t xml:space="preserve">A</w:t>
-      </w:r>
-      <w:r>
-        <w:t xml:space="preserve"> </w:t>
-      </w:r>
-      <w:r>
-        <w:t xml:space="preserve">Scholar</w:t>
+        <w:t xml:space="preserve">G.</w:t>
+      </w:r>
+      <w:r>
+        <w:t xml:space="preserve"> </w:t>
+      </w:r>
+      <w:r>
+        <w:t xml:space="preserve">Student</w:t>
+      </w:r>
+      <w:r>
+        <w:t xml:space="preserve"> </w:t>
+      </w:r>
+      <w:r>
+        <w:t xml:space="preserve">(PhD</w:t>
+      </w:r>
+      <w:r>
+        <w:t xml:space="preserve"> </w:t>
+      </w:r>
+      <w:r>
+        <w:t xml:space="preserve">Student,</w:t>
+      </w:r>
+      <w:r>
+        <w:t xml:space="preserve"> </w:t>
+      </w:r>
+      <w:r>
+        <w:t xml:space="preserve">Pharmacology)</w:t>
       </w:r>
     </w:p>
     <w:p>
@@ -80,48 +200,42 @@
         <w:t xml:space="preserve">2013</w:t>
       </w:r>
     </w:p>
-    <w:p>
-      <w:r>
-        <w:t xml:space="preserve">This proposal should be funded.</w:t>
-      </w:r>
-    </w:p>
-    <w:bookmarkStart w:id="21" w:name="a-section"/>
+    <w:bookmarkStart w:id="21" w:name="abstract"/>
     <w:p>
       <w:pPr>
         <w:pStyle w:val="Heading1"/>
       </w:pPr>
       <w:r>
-        <w:t xml:space="preserve">A Section</w:t>
+        <w:t xml:space="preserve">Abstract</w:t>
       </w:r>
     </w:p>
     <w:bookmarkEnd w:id="21"/>
-    <w:bookmarkStart w:id="22" w:name="a-subsection"/>
+    <w:p>
+      <w:r>
+        <w:t xml:space="preserve">This should fit within the first page. It should cover the points you consider most important in judging your proposal. While shortlisting, the panel may read only this section. You should select points from amongst the later sections to emphasise here.</w:t>
+      </w:r>
+    </w:p>
+    <w:p/>
+    <w:bookmarkStart w:id="22" w:name="introduction"/>
+    <w:p>
+      <w:pPr>
+        <w:pStyle w:val="Heading1"/>
+      </w:pPr>
+      <w:r>
+        <w:t xml:space="preserve">Introduction</w:t>
+      </w:r>
+    </w:p>
+    <w:bookmarkEnd w:id="22"/>
+    <w:bookmarkStart w:id="23" w:name="introduction-to-research-area"/>
     <w:p>
       <w:pPr>
         <w:pStyle w:val="Heading2"/>
       </w:pPr>
       <w:r>
-        <w:t xml:space="preserve">A Subsection</w:t>
-      </w:r>
-    </w:p>
-    <w:bookmarkEnd w:id="22"/>
-    <w:p>
-      <w:r>
-        <w:t xml:space="preserve">It was agreed</w:t>
-      </w:r>
-      <w:r>
-        <w:rPr>
-          <w:rStyle w:val="FootnoteRef"/>
-        </w:rPr>
-        <w:footnoteReference w:id="23"/>
-      </w:r>
-      <w:r>
-        <w:t xml:space="preserve"> </w:t>
-      </w:r>
-      <w:r>
-        <w:t xml:space="preserve">that this is a great proposal.</w:t>
-      </w:r>
-    </w:p>
+        <w:t xml:space="preserve">Introduction to research area</w:t>
+      </w:r>
+    </w:p>
+    <w:bookmarkEnd w:id="23"/>
     <w:p>
       <w:pPr>
         <w:pStyle w:val="Compact"/>
@@ -131,7 +245,7 @@
         </w:numPr>
       </w:pPr>
       <w:r>
-        <w:t xml:space="preserve">A List</w:t>
+        <w:t xml:space="preserve">Assume a basic knowledge of the subject</w:t>
       </w:r>
     </w:p>
     <w:p>
@@ -143,7 +257,7 @@
         </w:numPr>
       </w:pPr>
       <w:r>
-        <w:t xml:space="preserve">A List</w:t>
+        <w:t xml:space="preserve">As to a starting graduate student</w:t>
       </w:r>
     </w:p>
     <w:p>
@@ -155,7 +269,7 @@
         </w:numPr>
       </w:pPr>
       <w:r>
-        <w:t xml:space="preserve">A List</w:t>
+        <w:t xml:space="preserve">Include key publications which can build a grounding in the field</w:t>
       </w:r>
     </w:p>
     <w:p>
@@ -167,7 +281,7 @@
         </w:numPr>
       </w:pPr>
       <w:r>
-        <w:t xml:space="preserve">A List</w:t>
+        <w:t xml:space="preserve">Review the status of computational research in the area</w:t>
       </w:r>
     </w:p>
     <w:p>
@@ -179,357 +293,713 @@
         </w:numPr>
       </w:pPr>
       <w:r>
-        <w:t xml:space="preserve">A List</w:t>
-      </w:r>
-    </w:p>
-    <w:p>
-      <w:pPr>
-        <w:pStyle w:val="Compact"/>
-        <w:numPr>
-          <w:numId w:val="2"/>
-          <w:ilvl w:val="0"/>
-        </w:numPr>
-      </w:pPr>
-      <w:r>
-        <w:t xml:space="preserve">A List</w:t>
-      </w:r>
-    </w:p>
-    <w:p>
-      <w:pPr>
-        <w:pStyle w:val="Compact"/>
-        <w:numPr>
-          <w:numId w:val="2"/>
-          <w:ilvl w:val="0"/>
-        </w:numPr>
-      </w:pPr>
-      <w:r>
-        <w:t xml:space="preserve">A List</w:t>
-      </w:r>
-    </w:p>
-    <w:p>
-      <w:pPr>
-        <w:pStyle w:val="Compact"/>
-        <w:numPr>
-          <w:numId w:val="2"/>
-          <w:ilvl w:val="0"/>
-        </w:numPr>
-      </w:pPr>
-      <w:r>
-        <w:t xml:space="preserve">A List</w:t>
-      </w:r>
-    </w:p>
-    <w:p>
-      <w:pPr>
-        <w:pStyle w:val="Compact"/>
-        <w:numPr>
-          <w:numId w:val="2"/>
-          <w:ilvl w:val="0"/>
-        </w:numPr>
-      </w:pPr>
-      <w:r>
-        <w:t xml:space="preserve">A List</w:t>
-      </w:r>
-    </w:p>
-    <w:bookmarkStart w:id="24" w:name="another-subsection"/>
+        <w:t xml:space="preserve">References to any existing codes which complement or compete with the code being proposed for effort</w:t>
+      </w:r>
+    </w:p>
+    <w:bookmarkStart w:id="24" w:name="introduction-to-research-group"/>
     <w:p>
       <w:pPr>
         <w:pStyle w:val="Heading2"/>
       </w:pPr>
       <w:r>
-        <w:t xml:space="preserve">Another subsection</w:t>
+        <w:t xml:space="preserve">Introduction to research group</w:t>
       </w:r>
     </w:p>
     <w:bookmarkEnd w:id="24"/>
     <w:p>
-      <w:r>
-        <w:t xml:space="preserve">Somebody said</w:t>
-      </w:r>
-    </w:p>
-    <w:p>
-      <w:pPr>
-        <w:pStyle w:val="BlockQuote"/>
-      </w:pPr>
-      <w:r>
-        <w:t xml:space="preserve">A quote A quote A quote A quote A quote A quote A quote A quote A quote A quote A quote A quote A quote A quote</w:t>
-      </w:r>
-    </w:p>
-    <w:bookmarkStart w:id="25" w:name="projects"/>
-    <w:p>
-      <w:pPr>
-        <w:pStyle w:val="Heading1"/>
-      </w:pPr>
-      <w:r>
-        <w:t xml:space="preserve">Projects</w:t>
+      <w:pPr>
+        <w:pStyle w:val="Compact"/>
+        <w:numPr>
+          <w:numId w:val="3"/>
+          <w:ilvl w:val="0"/>
+        </w:numPr>
+      </w:pPr>
+      <w:r>
+        <w:t xml:space="preserve">Authors’ track record in the field</w:t>
+      </w:r>
+    </w:p>
+    <w:p>
+      <w:pPr>
+        <w:pStyle w:val="Compact"/>
+        <w:numPr>
+          <w:numId w:val="3"/>
+          <w:ilvl w:val="0"/>
+        </w:numPr>
+      </w:pPr>
+      <w:r>
+        <w:t xml:space="preserve">Recent publications</w:t>
+      </w:r>
+      <w:r>
+        <w:t xml:space="preserve">[1]</w:t>
+      </w:r>
+    </w:p>
+    <w:p>
+      <w:pPr>
+        <w:pStyle w:val="Compact"/>
+        <w:numPr>
+          <w:numId w:val="4"/>
+          <w:ilvl w:val="1"/>
+        </w:numPr>
+      </w:pPr>
+      <w:r>
+        <w:t xml:space="preserve">Including those that will help the team understand the code to be worked on</w:t>
+      </w:r>
+    </w:p>
+    <w:p>
+      <w:pPr>
+        <w:pStyle w:val="Compact"/>
+        <w:numPr>
+          <w:numId w:val="3"/>
+          <w:ilvl w:val="0"/>
+        </w:numPr>
+      </w:pPr>
+      <w:r>
+        <w:t xml:space="preserve">Computational experience of group</w:t>
+      </w:r>
+    </w:p>
+    <w:p>
+      <w:pPr>
+        <w:pStyle w:val="Compact"/>
+        <w:numPr>
+          <w:numId w:val="5"/>
+          <w:ilvl w:val="1"/>
+        </w:numPr>
+      </w:pPr>
+      <w:r>
+        <w:t xml:space="preserve">Software training levels, languages, and competencies of staff</w:t>
+      </w:r>
+    </w:p>
+    <w:p>
+      <w:pPr>
+        <w:pStyle w:val="Compact"/>
+        <w:numPr>
+          <w:numId w:val="5"/>
+          <w:ilvl w:val="1"/>
+        </w:numPr>
+      </w:pPr>
+      <w:r>
+        <w:t xml:space="preserve">Existing processes and tools used for organizing software development effort</w:t>
+      </w:r>
+    </w:p>
+    <w:bookmarkStart w:id="25" w:name="introduction-to-code-to-be-worked-on"/>
+    <w:p>
+      <w:pPr>
+        <w:pStyle w:val="Heading2"/>
+      </w:pPr>
+      <w:r>
+        <w:t xml:space="preserve">Introduction to code to be worked on</w:t>
       </w:r>
     </w:p>
     <w:bookmarkEnd w:id="25"/>
-    <w:bookmarkStart w:id="26" w:name="project-summary"/>
-    <w:p>
-      <w:pPr>
-        <w:pStyle w:val="Heading2"/>
-      </w:pPr>
-      <w:r>
-        <w:t xml:space="preserve">Project Summary</w:t>
-      </w:r>
-    </w:p>
-    <w:bookmarkEnd w:id="26"/>
-    <w:bookmarkStart w:id="27" w:name="a-subsubsection"/>
-    <w:p>
-      <w:pPr>
-        <w:pStyle w:val="Heading3"/>
-      </w:pPr>
-      <w:r>
-        <w:t xml:space="preserve">A Subsubsection</w:t>
-      </w:r>
-    </w:p>
-    <w:bookmarkEnd w:id="27"/>
-    <w:p>
-      <w:pPr>
-        <w:pStyle w:val="Compact"/>
-        <w:numPr>
-          <w:numId w:val="3"/>
-          <w:ilvl w:val="0"/>
-        </w:numPr>
-      </w:pPr>
-      <w:r>
-        <w:t xml:space="preserve">Some bullets</w:t>
-      </w:r>
-    </w:p>
-    <w:p>
-      <w:pPr>
-        <w:pStyle w:val="Compact"/>
-        <w:numPr>
-          <w:numId w:val="3"/>
-          <w:ilvl w:val="0"/>
-        </w:numPr>
-      </w:pPr>
-      <w:r>
-        <w:t xml:space="preserve">Some bullets</w:t>
-      </w:r>
-    </w:p>
-    <w:p>
-      <w:pPr>
-        <w:pStyle w:val="Compact"/>
-        <w:numPr>
-          <w:numId w:val="3"/>
-          <w:ilvl w:val="0"/>
-        </w:numPr>
-      </w:pPr>
-      <w:r>
-        <w:t xml:space="preserve">Some bullets</w:t>
-      </w:r>
-    </w:p>
-    <w:bookmarkStart w:id="28" w:name="more-content"/>
-    <w:p>
-      <w:pPr>
-        <w:pStyle w:val="Heading2"/>
-      </w:pPr>
-      <w:r>
-        <w:t xml:space="preserve">More content</w:t>
-      </w:r>
-    </w:p>
-    <w:bookmarkEnd w:id="28"/>
-    <w:p>
-      <w:r>
-        <w:t xml:space="preserve">You can include</w:t>
-      </w:r>
-      <w:r>
-        <w:t xml:space="preserve"> </w:t>
-      </w:r>
-      <w:hyperlink r:id="rId29">
+    <w:p>
+      <w:pPr>
+        <w:pStyle w:val="Compact"/>
+        <w:numPr>
+          <w:numId w:val="6"/>
+          <w:ilvl w:val="0"/>
+        </w:numPr>
+      </w:pPr>
+      <w:r>
+        <w:t xml:space="preserve">If a brand new code, envisaged answers can be given</w:t>
+      </w:r>
+    </w:p>
+    <w:p>
+      <w:pPr>
+        <w:pStyle w:val="Compact"/>
+        <w:numPr>
+          <w:numId w:val="6"/>
+          <w:ilvl w:val="0"/>
+        </w:numPr>
+      </w:pPr>
+      <w:r>
+        <w:t xml:space="preserve">Overview of code purpose and use</w:t>
+      </w:r>
+    </w:p>
+    <w:p>
+      <w:pPr>
+        <w:pStyle w:val="Compact"/>
+        <w:numPr>
+          <w:numId w:val="7"/>
+          <w:ilvl w:val="1"/>
+        </w:numPr>
+      </w:pPr>
+      <w:r>
+        <w:t xml:space="preserve">References to documentation or papers if available</w:t>
+      </w:r>
+    </w:p>
+    <w:p>
+      <w:pPr>
+        <w:pStyle w:val="Compact"/>
+        <w:numPr>
+          <w:numId w:val="6"/>
+          <w:ilvl w:val="0"/>
+        </w:numPr>
+      </w:pPr>
+      <w:r>
+        <w:t xml:space="preserve">High level description of code structure and design approaches</w:t>
+      </w:r>
+    </w:p>
+    <w:p>
+      <w:pPr>
+        <w:pStyle w:val="Compact"/>
+        <w:numPr>
+          <w:numId w:val="8"/>
+          <w:ilvl w:val="1"/>
+        </w:numPr>
+      </w:pPr>
+      <w:r>
+        <w:t xml:space="preserve">Suitable to help someone first looking at the code base</w:t>
+      </w:r>
+    </w:p>
+    <w:p>
+      <w:pPr>
+        <w:pStyle w:val="Compact"/>
+        <w:numPr>
+          <w:numId w:val="6"/>
+          <w:ilvl w:val="0"/>
+        </w:numPr>
+      </w:pPr>
+      <w:r>
+        <w:t xml:space="preserve">Elements used, with references to web or research literature where appropriate:</w:t>
+      </w:r>
+    </w:p>
+    <w:p>
+      <w:pPr>
+        <w:pStyle w:val="Compact"/>
+        <w:numPr>
+          <w:numId w:val="9"/>
+          <w:ilvl w:val="1"/>
+        </w:numPr>
+      </w:pPr>
+      <w:r>
+        <w:t xml:space="preserve">Languages</w:t>
+      </w:r>
+    </w:p>
+    <w:p>
+      <w:pPr>
+        <w:pStyle w:val="Compact"/>
+        <w:numPr>
+          <w:numId w:val="9"/>
+          <w:ilvl w:val="1"/>
+        </w:numPr>
+      </w:pPr>
+      <w:r>
+        <w:t xml:space="preserve">Libraries</w:t>
+      </w:r>
+    </w:p>
+    <w:p>
+      <w:pPr>
+        <w:pStyle w:val="Compact"/>
+        <w:numPr>
+          <w:numId w:val="9"/>
+          <w:ilvl w:val="1"/>
+        </w:numPr>
+      </w:pPr>
+      <w:r>
+        <w:t xml:space="preserve">Techniques and methods</w:t>
+      </w:r>
+    </w:p>
+    <w:p>
+      <w:pPr>
+        <w:pStyle w:val="Compact"/>
+        <w:numPr>
+          <w:numId w:val="9"/>
+          <w:ilvl w:val="1"/>
+        </w:numPr>
+      </w:pPr>
+      <w:r>
+        <w:t xml:space="preserve">Algorithms</w:t>
+      </w:r>
+    </w:p>
+    <w:p>
+      <w:pPr>
+        <w:pStyle w:val="Compact"/>
+        <w:numPr>
+          <w:numId w:val="9"/>
+          <w:ilvl w:val="1"/>
+        </w:numPr>
+      </w:pPr>
+      <w:r>
+        <w:t xml:space="preserve">Build tools</w:t>
+      </w:r>
+    </w:p>
+    <w:p>
+      <w:pPr>
+        <w:pStyle w:val="Compact"/>
+        <w:numPr>
+          <w:numId w:val="9"/>
+          <w:ilvl w:val="1"/>
+        </w:numPr>
+      </w:pPr>
+      <w:r>
+        <w:t xml:space="preserve">Testing and deployment tools</w:t>
+      </w:r>
+    </w:p>
+    <w:p>
+      <w:pPr>
+        <w:pStyle w:val="Compact"/>
+        <w:numPr>
+          <w:numId w:val="6"/>
+          <w:ilvl w:val="0"/>
+        </w:numPr>
+      </w:pPr>
+      <w:r>
+        <w:t xml:space="preserve">Important: provide</w:t>
+      </w:r>
+      <w:r>
+        <w:t xml:space="preserve"> </w:t>
+      </w:r>
+      <w:hyperlink r:id="rId26">
         <w:r>
           <w:rPr>
             <w:rStyle w:val="Link"/>
           </w:rPr>
-          <w:t xml:space="preserve">hyperlinks</w:t>
+          <w:t xml:space="preserve">URL links</w:t>
         </w:r>
       </w:hyperlink>
-    </w:p>
-    <w:bookmarkStart w:id="30" w:name="tables"/>
+      <w:r>
+        <w:t xml:space="preserve"> </w:t>
+      </w:r>
+      <w:r>
+        <w:t xml:space="preserve">to existing code or email as attachment</w:t>
+      </w:r>
+    </w:p>
+    <w:p>
+      <w:pPr>
+        <w:pStyle w:val="Compact"/>
+        <w:numPr>
+          <w:numId w:val="6"/>
+          <w:ilvl w:val="0"/>
+        </w:numPr>
+      </w:pPr>
+      <w:r>
+        <w:t xml:space="preserve">Engineering status of existing code, with impact on research</w:t>
+      </w:r>
+    </w:p>
+    <w:p>
+      <w:pPr>
+        <w:pStyle w:val="Compact"/>
+        <w:numPr>
+          <w:numId w:val="10"/>
+          <w:ilvl w:val="1"/>
+        </w:numPr>
+      </w:pPr>
+      <w:r>
+        <w:t xml:space="preserve">Degree of testing</w:t>
+      </w:r>
+    </w:p>
+    <w:p>
+      <w:pPr>
+        <w:pStyle w:val="Compact"/>
+        <w:numPr>
+          <w:numId w:val="10"/>
+          <w:ilvl w:val="1"/>
+        </w:numPr>
+      </w:pPr>
+      <w:r>
+        <w:t xml:space="preserve">Incidence of crash or wrong-answer bugs</w:t>
+      </w:r>
+    </w:p>
+    <w:p>
+      <w:pPr>
+        <w:pStyle w:val="Compact"/>
+        <w:numPr>
+          <w:numId w:val="10"/>
+          <w:ilvl w:val="1"/>
+        </w:numPr>
+      </w:pPr>
+      <w:r>
+        <w:t xml:space="preserve">Performance issues</w:t>
+      </w:r>
+    </w:p>
+    <w:p>
+      <w:pPr>
+        <w:pStyle w:val="Compact"/>
+        <w:numPr>
+          <w:numId w:val="10"/>
+          <w:ilvl w:val="1"/>
+        </w:numPr>
+      </w:pPr>
+      <w:r>
+        <w:t xml:space="preserve">Readability and structural soundness</w:t>
+      </w:r>
+    </w:p>
+    <w:bookmarkStart w:id="27" w:name="suggested-objectives-for-the-project"/>
+    <w:p>
+      <w:pPr>
+        <w:pStyle w:val="Heading1"/>
+      </w:pPr>
+      <w:r>
+        <w:t xml:space="preserve">Suggested Objectives for The Project</w:t>
+      </w:r>
+    </w:p>
+    <w:bookmarkEnd w:id="27"/>
+    <w:p>
+      <w:pPr>
+        <w:pStyle w:val="Compact"/>
+        <w:numPr>
+          <w:numId w:val="11"/>
+          <w:ilvl w:val="0"/>
+        </w:numPr>
+      </w:pPr>
+      <w:r>
+        <w:t xml:space="preserve">Suggested objectives for the project</w:t>
+      </w:r>
+    </w:p>
+    <w:p>
+      <w:pPr>
+        <w:pStyle w:val="Compact"/>
+        <w:numPr>
+          <w:numId w:val="11"/>
+          <w:ilvl w:val="0"/>
+        </w:numPr>
+      </w:pPr>
+      <w:r>
+        <w:t xml:space="preserve">Organised by priority</w:t>
+      </w:r>
+    </w:p>
+    <w:p>
+      <w:pPr>
+        <w:pStyle w:val="Compact"/>
+        <w:numPr>
+          <w:numId w:val="11"/>
+          <w:ilvl w:val="0"/>
+        </w:numPr>
+      </w:pPr>
+      <w:r>
+        <w:t xml:space="preserve">All must be justified in terms of research needs and impact</w:t>
+      </w:r>
+    </w:p>
+    <w:p>
+      <w:pPr>
+        <w:pStyle w:val="Compact"/>
+        <w:numPr>
+          <w:numId w:val="12"/>
+          <w:ilvl w:val="1"/>
+        </w:numPr>
+      </w:pPr>
+      <w:r>
+        <w:t xml:space="preserve">Why is this feature or improvement needed?</w:t>
+      </w:r>
+    </w:p>
+    <w:p>
+      <w:pPr>
+        <w:pStyle w:val="Compact"/>
+        <w:numPr>
+          <w:numId w:val="12"/>
+          <w:ilvl w:val="1"/>
+        </w:numPr>
+      </w:pPr>
+      <w:r>
+        <w:t xml:space="preserve">What will be the outcomes for the research group, for UCL, and for the field if this is implemented</w:t>
+      </w:r>
+    </w:p>
+    <w:p>
+      <w:pPr>
+        <w:pStyle w:val="Compact"/>
+        <w:numPr>
+          <w:numId w:val="11"/>
+          <w:ilvl w:val="0"/>
+        </w:numPr>
+      </w:pPr>
+      <w:r>
+        <w:t xml:space="preserve">Final objectives will be agreed in collaboration with the team if selected</w:t>
+      </w:r>
+    </w:p>
+    <w:p>
+      <w:pPr>
+        <w:pStyle w:val="Compact"/>
+        <w:numPr>
+          <w:numId w:val="13"/>
+          <w:ilvl w:val="1"/>
+        </w:numPr>
+      </w:pPr>
+      <w:r>
+        <w:t xml:space="preserve">Support for further requirements analysis will be provided as part of the project</w:t>
+      </w:r>
+    </w:p>
+    <w:p>
+      <w:pPr>
+        <w:pStyle w:val="Compact"/>
+        <w:numPr>
+          <w:numId w:val="13"/>
+          <w:ilvl w:val="1"/>
+        </w:numPr>
+      </w:pPr>
+      <w:r>
+        <w:t xml:space="preserve">Effort is provided on a defined-effort not defined-outcome basis</w:t>
+      </w:r>
+    </w:p>
+    <w:p>
+      <w:pPr>
+        <w:pStyle w:val="Compact"/>
+        <w:numPr>
+          <w:numId w:val="11"/>
+          <w:ilvl w:val="0"/>
+        </w:numPr>
+      </w:pPr>
+      <w:r>
+        <w:t xml:space="preserve">See</w:t>
+      </w:r>
+      <w:r>
+        <w:t xml:space="preserve"> </w:t>
+      </w:r>
+      <w:hyperlink r:id="rId28">
+        <w:r>
+          <w:rPr>
+            <w:rStyle w:val="Link"/>
+          </w:rPr>
+          <w:t xml:space="preserve">example suggested objectives</w:t>
+        </w:r>
+      </w:hyperlink>
+    </w:p>
+    <w:bookmarkStart w:id="29" w:name="impact-of-the-project"/>
+    <w:p>
+      <w:pPr>
+        <w:pStyle w:val="Heading1"/>
+      </w:pPr>
+      <w:r>
+        <w:t xml:space="preserve">Impact of the project</w:t>
+      </w:r>
+    </w:p>
+    <w:bookmarkEnd w:id="29"/>
+    <w:bookmarkStart w:id="30" w:name="potential-for-use-of-software-beyond-originating-group"/>
     <w:p>
       <w:pPr>
         <w:pStyle w:val="Heading2"/>
       </w:pPr>
       <w:r>
-        <w:t xml:space="preserve">Tables</w:t>
+        <w:t xml:space="preserve">Potential for use of software beyond originating group</w:t>
       </w:r>
     </w:p>
     <w:bookmarkEnd w:id="30"/>
-    <w:tbl>
-      <w:tblPr>
-        <w:tblStyle w:val="TableNormal"/>
-        <w:tblCaption w:val=" A Table"/>
-      </w:tblPr>
-      <w:tblGrid/>
-      <w:tr>
-        <w:tc>
-          <w:tcPr>
-            <w:tcBorders>
-              <w:bottom w:val="single"/>
-            </w:tcBorders>
-            <w:vAlign w:val="bottom"/>
-          </w:tcPr>
-          <w:p>
-            <w:pPr>
-              <w:pStyle w:val="Compact"/>
-              <w:jc w:val="left"/>
-            </w:pPr>
-            <w:r>
-              <w:t xml:space="preserve">Header 1</w:t>
-            </w:r>
-          </w:p>
-        </w:tc>
-        <w:tc>
-          <w:tcPr>
-            <w:tcBorders>
-              <w:bottom w:val="single"/>
-            </w:tcBorders>
-            <w:vAlign w:val="bottom"/>
-          </w:tcPr>
-          <w:p>
-            <w:pPr>
-              <w:pStyle w:val="Compact"/>
-              <w:jc w:val="left"/>
-            </w:pPr>
-            <w:r>
-              <w:t xml:space="preserve">Header 2</w:t>
-            </w:r>
-          </w:p>
-        </w:tc>
-      </w:tr>
-      <w:tr>
-        <w:tc>
-          <w:p>
-            <w:pPr>
-              <w:pStyle w:val="Compact"/>
-              <w:jc w:val="left"/>
-            </w:pPr>
-            <w:r>
-              <w:t xml:space="preserve">Content</w:t>
-            </w:r>
-          </w:p>
-        </w:tc>
-        <w:tc>
-          <w:p>
-            <w:pPr>
-              <w:pStyle w:val="Compact"/>
-              <w:jc w:val="left"/>
-            </w:pPr>
-            <w:r>
-              <w:t xml:space="preserve">Content</w:t>
-            </w:r>
-          </w:p>
-        </w:tc>
-      </w:tr>
-    </w:tbl>
-    <w:p>
-      <w:pPr>
-        <w:pStyle w:val="TableCaption"/>
-      </w:pPr>
-      <w:r>
-        <w:t xml:space="preserve"> </w:t>
-      </w:r>
-      <w:r>
-        <w:t xml:space="preserve">A Table</w:t>
-      </w:r>
-    </w:p>
-    <w:p>
-      <w:r>
-        <w:drawing>
-          <wp:inline>
-            <wp:extent cx="1016000" cy="1016000"/>
-            <wp:effectExtent b="0" l="0" r="0" t="0"/>
-            <wp:docPr descr="" id="1" name="Picture"/>
-            <a:graphic>
-              <a:graphicData uri="http://schemas.openxmlformats.org/drawingml/2006/picture">
-                <pic:pic>
-                  <pic:nvPicPr>
-                    <pic:cNvPr descr="figure.png" id="0" name="Picture"/>
-                    <pic:cNvPicPr>
-                      <a:picLocks noChangeArrowheads="1" noChangeAspect="1"/>
-                    </pic:cNvPicPr>
-                  </pic:nvPicPr>
-                  <pic:blipFill>
-                    <a:blip r:embed="rId31"/>
-                    <a:stretch>
-                      <a:fillRect/>
-                    </a:stretch>
-                  </pic:blipFill>
-                  <pic:spPr bwMode="auto">
-                    <a:xfrm>
-                      <a:off x="0" y="0"/>
-                      <a:ext cx="1016000" cy="1016000"/>
-                    </a:xfrm>
-                    <a:prstGeom prst="rect">
-                      <a:avLst/>
-                    </a:prstGeom>
-                    <a:noFill/>
-                    <a:ln w="9525">
-                      <a:noFill/>
-                      <a:headEnd/>
-                      <a:tailEnd/>
-                    </a:ln>
-                  </pic:spPr>
-                </pic:pic>
-              </a:graphicData>
-            </a:graphic>
-          </wp:inline>
-        </w:drawing>
-      </w:r>
-    </w:p>
-    <w:p>
-      <w:pPr>
-        <w:pStyle w:val="ImageCaption"/>
-      </w:pPr>
-      <w:r>
-        <w:t xml:space="preserve"> </w:t>
-      </w:r>
-      <w:r>
-        <w:t xml:space="preserve">A figure</w:t>
-      </w:r>
-    </w:p>
-    <w:bookmarkStart w:id="32" w:name="some-more-content"/>
+    <w:p>
+      <w:pPr>
+        <w:pStyle w:val="Compact"/>
+        <w:numPr>
+          <w:numId w:val="14"/>
+          <w:ilvl w:val="0"/>
+        </w:numPr>
+      </w:pPr>
+      <w:r>
+        <w:t xml:space="preserve">Development of software components, tools, insight or methods which could be of benefit to other research projects</w:t>
+      </w:r>
+    </w:p>
+    <w:p>
+      <w:pPr>
+        <w:pStyle w:val="Compact"/>
+        <w:numPr>
+          <w:numId w:val="14"/>
+          <w:ilvl w:val="0"/>
+        </w:numPr>
+      </w:pPr>
+      <w:r>
+        <w:t xml:space="preserve">Potential for receipt of otherwise unavailable research funding</w:t>
+      </w:r>
+    </w:p>
+    <w:p>
+      <w:pPr>
+        <w:pStyle w:val="Compact"/>
+        <w:numPr>
+          <w:numId w:val="14"/>
+          <w:ilvl w:val="0"/>
+        </w:numPr>
+      </w:pPr>
+      <w:r>
+        <w:t xml:space="preserve">Prevention of software falling into disuse or being forgotten</w:t>
+      </w:r>
+    </w:p>
+    <w:p>
+      <w:pPr>
+        <w:pStyle w:val="Compact"/>
+        <w:numPr>
+          <w:numId w:val="14"/>
+          <w:ilvl w:val="0"/>
+        </w:numPr>
+      </w:pPr>
+      <w:r>
+        <w:t xml:space="preserve">Development of skills within research group</w:t>
+      </w:r>
+    </w:p>
+    <w:p>
+      <w:pPr>
+        <w:pStyle w:val="Compact"/>
+        <w:numPr>
+          <w:numId w:val="15"/>
+          <w:ilvl w:val="1"/>
+        </w:numPr>
+      </w:pPr>
+      <w:r>
+        <w:t xml:space="preserve">Transfer of software engineering knowledge to active computationally-focused PhD students and postdocs</w:t>
+      </w:r>
+    </w:p>
+    <w:p>
+      <w:pPr>
+        <w:pStyle w:val="Compact"/>
+        <w:numPr>
+          <w:numId w:val="14"/>
+          <w:ilvl w:val="0"/>
+        </w:numPr>
+      </w:pPr>
+      <w:r>
+        <w:t xml:space="preserve">Unlocking potential for further development of code beyond engagement</w:t>
+      </w:r>
+    </w:p>
+    <w:bookmarkStart w:id="31" w:name="sustainability-of-the-project"/>
     <w:p>
       <w:pPr>
         <w:pStyle w:val="Heading2"/>
       </w:pPr>
       <w:r>
-        <w:t xml:space="preserve">Some more content</w:t>
+        <w:t xml:space="preserve">Sustainability of the project</w:t>
+      </w:r>
+    </w:p>
+    <w:bookmarkEnd w:id="31"/>
+    <w:p>
+      <w:pPr>
+        <w:pStyle w:val="Compact"/>
+        <w:numPr>
+          <w:numId w:val="16"/>
+          <w:ilvl w:val="0"/>
+        </w:numPr>
+      </w:pPr>
+      <w:r>
+        <w:t xml:space="preserve">How will the work project be maintained after RSDT free involvement ceases?</w:t>
+      </w:r>
+    </w:p>
+    <w:p>
+      <w:pPr>
+        <w:pStyle w:val="Compact"/>
+        <w:numPr>
+          <w:numId w:val="16"/>
+          <w:ilvl w:val="0"/>
+        </w:numPr>
+      </w:pPr>
+      <w:r>
+        <w:t xml:space="preserve">If by group staff, show that the group has the skills to maintain the code, or how these skills will be acquired (possibly with RSDT help).</w:t>
+      </w:r>
+    </w:p>
+    <w:p>
+      <w:pPr>
+        <w:pStyle w:val="Compact"/>
+        <w:numPr>
+          <w:numId w:val="16"/>
+          <w:ilvl w:val="0"/>
+        </w:numPr>
+      </w:pPr>
+      <w:r>
+        <w:t xml:space="preserve">If through subsequent paid work by RSDT, specify where resources will come from, either through existing funds or future grant applications.</w:t>
+      </w:r>
+    </w:p>
+    <w:bookmarkStart w:id="32" w:name="justification-for-application"/>
+    <w:p>
+      <w:pPr>
+        <w:pStyle w:val="Heading1"/>
+      </w:pPr>
+      <w:r>
+        <w:t xml:space="preserve">Justification for application</w:t>
       </w:r>
     </w:p>
     <w:bookmarkEnd w:id="32"/>
-    <w:p>
-      <w:r>
-        <w:t xml:space="preserve">You can cite papers</w:t>
-      </w:r>
-      <w:r>
-        <w:t xml:space="preserve"> </w:t>
-      </w:r>
-      <w:r>
-        <w:t xml:space="preserve">[1]</w:t>
-      </w:r>
-      <w:r>
-        <w:t xml:space="preserve">.</w:t>
-      </w:r>
-    </w:p>
-    <w:bookmarkStart w:id="33" w:name="references"/>
-    <w:p>
-      <w:pPr>
-        <w:pStyle w:val="Heading1"/>
-      </w:pPr>
-      <w:r>
-        <w:t xml:space="preserve">References</w:t>
+    <w:bookmarkStart w:id="33" w:name="justification-for-use-of-rsdt-staff"/>
+    <w:p>
+      <w:pPr>
+        <w:pStyle w:val="Heading2"/>
+      </w:pPr>
+      <w:r>
+        <w:t xml:space="preserve">Justification for use of RSDT staff</w:t>
       </w:r>
     </w:p>
     <w:bookmarkEnd w:id="33"/>
     <w:p>
+      <w:pPr>
+        <w:pStyle w:val="Compact"/>
+        <w:numPr>
+          <w:numId w:val="17"/>
+          <w:ilvl w:val="0"/>
+        </w:numPr>
+      </w:pPr>
+      <w:r>
+        <w:t xml:space="preserve">See appropriateness section in</w:t>
+      </w:r>
+      <w:r>
+        <w:t xml:space="preserve"> </w:t>
+      </w:r>
+      <w:hyperlink r:id="rId34">
+        <w:r>
+          <w:rPr>
+            <w:rStyle w:val="Link"/>
+          </w:rPr>
+          <w:t xml:space="preserve">selection criteria</w:t>
+        </w:r>
+      </w:hyperlink>
+    </w:p>
+    <w:p>
+      <w:pPr>
+        <w:pStyle w:val="Compact"/>
+        <w:numPr>
+          <w:numId w:val="17"/>
+          <w:ilvl w:val="0"/>
+        </w:numPr>
+      </w:pPr>
+      <w:r>
+        <w:t xml:space="preserve">Why are research software developers required as opposed to general programmers?</w:t>
+      </w:r>
+    </w:p>
+    <w:p>
+      <w:pPr>
+        <w:pStyle w:val="Compact"/>
+        <w:numPr>
+          <w:numId w:val="17"/>
+          <w:ilvl w:val="0"/>
+        </w:numPr>
+      </w:pPr>
+      <w:r>
+        <w:t xml:space="preserve">Why can’t existing research staff do this?</w:t>
+      </w:r>
+    </w:p>
+    <w:bookmarkStart w:id="35" w:name="justification-for-use-of-free-project"/>
+    <w:p>
+      <w:pPr>
+        <w:pStyle w:val="Heading2"/>
+      </w:pPr>
+      <w:r>
+        <w:t xml:space="preserve">Justification for use of free project</w:t>
+      </w:r>
+    </w:p>
+    <w:bookmarkEnd w:id="35"/>
+    <w:p>
+      <w:pPr>
+        <w:pStyle w:val="Compact"/>
+        <w:numPr>
+          <w:numId w:val="18"/>
+          <w:ilvl w:val="0"/>
+        </w:numPr>
+      </w:pPr>
+      <w:r>
+        <w:t xml:space="preserve">Existing chances of receiving funding for software development from other sources</w:t>
+      </w:r>
+    </w:p>
+    <w:p>
+      <w:pPr>
+        <w:pStyle w:val="Compact"/>
+        <w:numPr>
+          <w:numId w:val="18"/>
+          <w:ilvl w:val="0"/>
+        </w:numPr>
+      </w:pPr>
+      <w:r>
+        <w:t xml:space="preserve">Impact of project on those chances</w:t>
+      </w:r>
+    </w:p>
+    <w:p>
       <w:r>
         <w:t xml:space="preserve">1. Scientist A, Scholar T (2013) An example paper. The Journal of Interesting Work 134: 1–2. Available:</w:t>
       </w:r>
       <w:r>
         <w:t xml:space="preserve"> </w:t>
       </w:r>
-      <w:hyperlink r:id="rId34">
+      <w:hyperlink r:id="rId36">
         <w:r>
           <w:rPr>
             <w:rStyle w:val="Link"/>
@@ -546,30 +1016,13 @@
 </file>
 
 <file path=word/footnotes.xml><?xml version="1.0" encoding="utf-8"?>
-<w:footnotes xmlns:w="http://schemas.openxmlformats.org/wordprocessingml/2006/main" xmlns:m="http://schemas.openxmlformats.org/officeDocument/2006/math" xmlns:r="http://schemas.openxmlformats.org/officeDocument/2006/relationships" xmlns:o="urn:schemas-microsoft-com:office:office" xmlns:v="urn:schemas-microsoft-com:vml" xmlns:w10="urn:schemas-microsoft-com:office:word" xmlns:a="http://schemas.openxmlformats.org/drawingml/2006/main" xmlns:pic="http://schemas.openxmlformats.org/drawingml/2006/picture" xmlns:wp="http://schemas.openxmlformats.org/drawingml/2006/wordprocessingDrawing">
-  <w:footnote w:id="23">
-    <w:p>
-      <w:pPr>
-        <w:pStyle w:val="FootnoteText"/>
-      </w:pPr>
-      <w:r>
-        <w:rPr>
-          <w:rStyle w:val="FootnoteRef"/>
-        </w:rPr>
-        <w:footnoteRef/>
-      </w:r>
-      <w:r>
-        <w:t xml:space="preserve">An inline footnote</w:t>
-      </w:r>
-    </w:p>
-  </w:footnote>
-</w:footnotes>
+<w:footnotes xmlns:w="http://schemas.openxmlformats.org/wordprocessingml/2006/main" xmlns:m="http://schemas.openxmlformats.org/officeDocument/2006/math" xmlns:r="http://schemas.openxmlformats.org/officeDocument/2006/relationships" xmlns:o="urn:schemas-microsoft-com:office:office" xmlns:v="urn:schemas-microsoft-com:vml" xmlns:w10="urn:schemas-microsoft-com:office:word" xmlns:a="http://schemas.openxmlformats.org/drawingml/2006/main" xmlns:pic="http://schemas.openxmlformats.org/drawingml/2006/picture" xmlns:wp="http://schemas.openxmlformats.org/drawingml/2006/wordprocessingDrawing"/>
 </file>
 
 <file path=word/numbering.xml><?xml version="1.0" encoding="utf-8"?>
 <w:numbering xmlns:w="http://schemas.openxmlformats.org/wordprocessingml/2006/main">
   <w:abstractNum w:abstractNumId="0">
-    <w:nsid w:val="970675a5"/>
+    <w:nsid w:val="7c3db57e"/>
     <w:multiLevelType w:val="multilevel"/>
     <w:lvl w:ilvl="0">
       <w:numFmt w:val="bullet"/>
@@ -649,8 +1102,8 @@
       </w:pPr>
     </w:lvl>
   </w:abstractNum>
-  <w:abstractNum w:abstractNumId="3">
-    <w:nsid w:val="8ad625b4"/>
+  <w:abstractNum w:abstractNumId="2">
+    <w:nsid w:val="1a5345c1"/>
     <w:multiLevelType w:val="multilevel"/>
     <w:lvl w:ilvl="0">
       <w:numFmt w:val="bullet"/>
@@ -721,94 +1174,6 @@
     <w:lvl w:ilvl="6">
       <w:numFmt w:val="bullet"/>
       <w:lvlText w:val="•"/>
-      <w:lvlJc w:val="left"/>
-      <w:pPr>
-        <w:tabs>
-          <w:tab w:val="num" w:pos="4320"/>
-        </w:tabs>
-        <w:ind w:left="4800" w:hanging="480"/>
-      </w:pPr>
-    </w:lvl>
-  </w:abstractNum>
-  <w:abstractNum w:abstractNumId="2">
-    <w:nsid w:val="e979d5d7"/>
-    <w:multiLevelType w:val="multilevel"/>
-    <w:lvl w:ilvl="0">
-      <w:start w:val="1"/>
-      <w:numFmt w:val="decimal"/>
-      <w:lvlText w:val="%1."/>
-      <w:lvlJc w:val="left"/>
-      <w:pPr>
-        <w:tabs>
-          <w:tab w:val="num" w:pos="0"/>
-        </w:tabs>
-        <w:ind w:left="480" w:hanging="480"/>
-      </w:pPr>
-    </w:lvl>
-    <w:lvl w:ilvl="1">
-      <w:start w:val="1"/>
-      <w:numFmt w:val="decimal"/>
-      <w:lvlText w:val="%2."/>
-      <w:lvlJc w:val="left"/>
-      <w:pPr>
-        <w:tabs>
-          <w:tab w:val="num" w:pos="720"/>
-        </w:tabs>
-        <w:ind w:left="1200" w:hanging="480"/>
-      </w:pPr>
-    </w:lvl>
-    <w:lvl w:ilvl="2">
-      <w:start w:val="1"/>
-      <w:numFmt w:val="decimal"/>
-      <w:lvlText w:val="%3."/>
-      <w:lvlJc w:val="left"/>
-      <w:pPr>
-        <w:tabs>
-          <w:tab w:val="num" w:pos="1440"/>
-        </w:tabs>
-        <w:ind w:left="1920" w:hanging="480"/>
-      </w:pPr>
-    </w:lvl>
-    <w:lvl w:ilvl="3">
-      <w:start w:val="1"/>
-      <w:numFmt w:val="decimal"/>
-      <w:lvlText w:val="%4."/>
-      <w:lvlJc w:val="left"/>
-      <w:pPr>
-        <w:tabs>
-          <w:tab w:val="num" w:pos="2160"/>
-        </w:tabs>
-        <w:ind w:left="2640" w:hanging="480"/>
-      </w:pPr>
-    </w:lvl>
-    <w:lvl w:ilvl="4">
-      <w:start w:val="1"/>
-      <w:numFmt w:val="decimal"/>
-      <w:lvlText w:val="%5."/>
-      <w:lvlJc w:val="left"/>
-      <w:pPr>
-        <w:tabs>
-          <w:tab w:val="num" w:pos="2880"/>
-        </w:tabs>
-        <w:ind w:left="3360" w:hanging="480"/>
-      </w:pPr>
-    </w:lvl>
-    <w:lvl w:ilvl="5">
-      <w:start w:val="1"/>
-      <w:numFmt w:val="decimal"/>
-      <w:lvlText w:val="%6."/>
-      <w:lvlJc w:val="left"/>
-      <w:pPr>
-        <w:tabs>
-          <w:tab w:val="num" w:pos="3600"/>
-        </w:tabs>
-        <w:ind w:left="4080" w:hanging="480"/>
-      </w:pPr>
-    </w:lvl>
-    <w:lvl w:ilvl="6">
-      <w:start w:val="1"/>
-      <w:numFmt w:val="decimal"/>
-      <w:lvlText w:val="%7."/>
       <w:lvlJc w:val="left"/>
       <w:pPr>
         <w:tabs>
@@ -823,30 +1188,54 @@
   </w:num>
   <w:num w:numId="2">
     <w:abstractNumId w:val="2"/>
-    <w:lvlOverride w:ilvl="0">
-      <w:startOverride w:val="1"/>
-    </w:lvlOverride>
-    <w:lvlOverride w:ilvl="1">
-      <w:startOverride w:val="1"/>
-    </w:lvlOverride>
-    <w:lvlOverride w:ilvl="2">
-      <w:startOverride w:val="1"/>
-    </w:lvlOverride>
-    <w:lvlOverride w:ilvl="3">
-      <w:startOverride w:val="1"/>
-    </w:lvlOverride>
-    <w:lvlOverride w:ilvl="4">
-      <w:startOverride w:val="1"/>
-    </w:lvlOverride>
-    <w:lvlOverride w:ilvl="5">
-      <w:startOverride w:val="1"/>
-    </w:lvlOverride>
-    <w:lvlOverride w:ilvl="6">
-      <w:startOverride w:val="1"/>
-    </w:lvlOverride>
   </w:num>
   <w:num w:numId="3">
-    <w:abstractNumId w:val="3"/>
+    <w:abstractNumId w:val="2"/>
+  </w:num>
+  <w:num w:numId="4">
+    <w:abstractNumId w:val="2"/>
+  </w:num>
+  <w:num w:numId="5">
+    <w:abstractNumId w:val="2"/>
+  </w:num>
+  <w:num w:numId="6">
+    <w:abstractNumId w:val="2"/>
+  </w:num>
+  <w:num w:numId="7">
+    <w:abstractNumId w:val="2"/>
+  </w:num>
+  <w:num w:numId="8">
+    <w:abstractNumId w:val="2"/>
+  </w:num>
+  <w:num w:numId="9">
+    <w:abstractNumId w:val="2"/>
+  </w:num>
+  <w:num w:numId="10">
+    <w:abstractNumId w:val="2"/>
+  </w:num>
+  <w:num w:numId="11">
+    <w:abstractNumId w:val="2"/>
+  </w:num>
+  <w:num w:numId="12">
+    <w:abstractNumId w:val="2"/>
+  </w:num>
+  <w:num w:numId="13">
+    <w:abstractNumId w:val="2"/>
+  </w:num>
+  <w:num w:numId="14">
+    <w:abstractNumId w:val="2"/>
+  </w:num>
+  <w:num w:numId="15">
+    <w:abstractNumId w:val="2"/>
+  </w:num>
+  <w:num w:numId="16">
+    <w:abstractNumId w:val="2"/>
+  </w:num>
+  <w:num w:numId="17">
+    <w:abstractNumId w:val="2"/>
+  </w:num>
+  <w:num w:numId="18">
+    <w:abstractNumId w:val="2"/>
   </w:num>
 </w:numbering>
 </file>

</xml_diff>

<commit_message>
Simplify the latex Template
</commit_message>
<xml_diff>
--- a/build/proposal.docx
+++ b/build/proposal.docx
@@ -57,13 +57,7 @@
         <w:t xml:space="preserve"> </w:t>
       </w:r>
       <w:r>
-        <w:t xml:space="preserve">(PI,</w:t>
-      </w:r>
-      <w:r>
-        <w:t xml:space="preserve"> </w:t>
-      </w:r>
-      <w:r>
-        <w:t xml:space="preserve">lecturer,</w:t>
+        <w:t xml:space="preserve">(Lecturer,</w:t>
       </w:r>
       <w:r>
         <w:t xml:space="preserve"> </w:t>
@@ -78,7 +72,13 @@
         <w:t xml:space="preserve">Chemistry)</w:t>
       </w:r>
       <w:r>
-        <w:t xml:space="preserve"> </w:t>
+        <w:rPr>
+          <w:rStyle w:val="FootnoteRef"/>
+        </w:rPr>
+        <w:footnoteReference w:id="21"/>
+      </w:r>
+      <w:r>
+        <w:br w:type="textWrapping"/>
       </w:r>
       <w:r>
         <w:t xml:space="preserve">Dr</w:t>
@@ -99,19 +99,7 @@
         <w:t xml:space="preserve"> </w:t>
       </w:r>
       <w:r>
-        <w:t xml:space="preserve">(Corresponding,</w:t>
-      </w:r>
-      <w:r>
-        <w:t xml:space="preserve"> </w:t>
-      </w:r>
-      <w:r>
-        <w:t xml:space="preserve">d.post@ucl.ac.uk,</w:t>
-      </w:r>
-      <w:r>
-        <w:t xml:space="preserve"> </w:t>
-      </w:r>
-      <w:r>
-        <w:t xml:space="preserve">RA,</w:t>
+        <w:t xml:space="preserve">(RA,</w:t>
       </w:r>
       <w:r>
         <w:t xml:space="preserve"> </w:t>
@@ -123,40 +111,16 @@
         <w:t xml:space="preserve"> </w:t>
       </w:r>
       <w:r>
-        <w:t xml:space="preserve">Economics,</w:t>
-      </w:r>
-      <w:r>
-        <w:t xml:space="preserve"> </w:t>
-      </w:r>
-      <w:r>
-        <w:t xml:space="preserve">Tel.</w:t>
-      </w:r>
-      <w:r>
-        <w:t xml:space="preserve"> </w:t>
-      </w:r>
-      <w:r>
-        <w:t xml:space="preserve">0203</w:t>
-      </w:r>
-      <w:r>
-        <w:t xml:space="preserve"> </w:t>
-      </w:r>
-      <w:r>
-        <w:t xml:space="preserve">549</w:t>
-      </w:r>
-      <w:r>
-        <w:t xml:space="preserve"> </w:t>
-      </w:r>
-      <w:r>
-        <w:t xml:space="preserve">0000)</w:t>
-      </w:r>
-      <w:r>
-        <w:t xml:space="preserve"> </w:t>
-      </w:r>
-      <w:r>
-        <w:t xml:space="preserve">and</w:t>
-      </w:r>
-      <w:r>
-        <w:t xml:space="preserve"> </w:t>
+        <w:t xml:space="preserve">Economics)</w:t>
+      </w:r>
+      <w:r>
+        <w:rPr>
+          <w:rStyle w:val="FootnoteRef"/>
+        </w:rPr>
+        <w:footnoteReference w:id="22"/>
+      </w:r>
+      <w:r>
+        <w:br w:type="textWrapping"/>
       </w:r>
       <w:r>
         <w:t xml:space="preserve">G.</w:t>
@@ -200,7 +164,7 @@
         <w:t xml:space="preserve">2013</w:t>
       </w:r>
     </w:p>
-    <w:bookmarkStart w:id="21" w:name="abstract"/>
+    <w:bookmarkStart w:id="23" w:name="abstract"/>
     <w:p>
       <w:pPr>
         <w:pStyle w:val="Heading1"/>
@@ -209,14 +173,19 @@
         <w:t xml:space="preserve">Abstract</w:t>
       </w:r>
     </w:p>
-    <w:bookmarkEnd w:id="21"/>
+    <w:bookmarkEnd w:id="23"/>
     <w:p>
       <w:r>
         <w:t xml:space="preserve">This should fit within the first page. It should cover the points you consider most important in judging your proposal. While shortlisting, the panel may read only this section. You should select points from amongst the later sections to emphasise here.</w:t>
       </w:r>
     </w:p>
+    <w:p>
+      <w:r>
+        <w:t xml:space="preserve">Note that though you may find this template in word, latex, or markdown, you must submit your proposal as a PDF file.</w:t>
+      </w:r>
+    </w:p>
     <w:p/>
-    <w:bookmarkStart w:id="22" w:name="introduction"/>
+    <w:bookmarkStart w:id="24" w:name="introduction"/>
     <w:p>
       <w:pPr>
         <w:pStyle w:val="Heading1"/>
@@ -225,8 +194,8 @@
         <w:t xml:space="preserve">Introduction</w:t>
       </w:r>
     </w:p>
-    <w:bookmarkEnd w:id="22"/>
-    <w:bookmarkStart w:id="23" w:name="introduction-to-research-area"/>
+    <w:bookmarkEnd w:id="24"/>
+    <w:bookmarkStart w:id="25" w:name="introduction-to-research-area"/>
     <w:p>
       <w:pPr>
         <w:pStyle w:val="Heading2"/>
@@ -235,7 +204,7 @@
         <w:t xml:space="preserve">Introduction to research area</w:t>
       </w:r>
     </w:p>
-    <w:bookmarkEnd w:id="23"/>
+    <w:bookmarkEnd w:id="25"/>
     <w:p>
       <w:pPr>
         <w:pStyle w:val="Compact"/>
@@ -296,7 +265,7 @@
         <w:t xml:space="preserve">References to any existing codes which complement or compete with the code being proposed for effort</w:t>
       </w:r>
     </w:p>
-    <w:bookmarkStart w:id="24" w:name="introduction-to-research-group"/>
+    <w:bookmarkStart w:id="26" w:name="introduction-to-research-group"/>
     <w:p>
       <w:pPr>
         <w:pStyle w:val="Heading2"/>
@@ -305,7 +274,7 @@
         <w:t xml:space="preserve">Introduction to research group</w:t>
       </w:r>
     </w:p>
-    <w:bookmarkEnd w:id="24"/>
+    <w:bookmarkEnd w:id="26"/>
     <w:p>
       <w:pPr>
         <w:pStyle w:val="Compact"/>
@@ -381,7 +350,7 @@
         <w:t xml:space="preserve">Existing processes and tools used for organizing software development effort</w:t>
       </w:r>
     </w:p>
-    <w:bookmarkStart w:id="25" w:name="introduction-to-code-to-be-worked-on"/>
+    <w:bookmarkStart w:id="27" w:name="introduction-to-code-to-be-worked-on"/>
     <w:p>
       <w:pPr>
         <w:pStyle w:val="Heading2"/>
@@ -390,7 +359,7 @@
         <w:t xml:space="preserve">Introduction to code to be worked on</w:t>
       </w:r>
     </w:p>
-    <w:bookmarkEnd w:id="25"/>
+    <w:bookmarkEnd w:id="27"/>
     <w:p>
       <w:pPr>
         <w:pStyle w:val="Compact"/>
@@ -549,7 +518,7 @@
       <w:r>
         <w:t xml:space="preserve"> </w:t>
       </w:r>
-      <w:hyperlink r:id="rId26">
+      <w:hyperlink r:id="rId28">
         <w:r>
           <w:rPr>
             <w:rStyle w:val="Link"/>
@@ -624,7 +593,7 @@
         <w:t xml:space="preserve">Readability and structural soundness</w:t>
       </w:r>
     </w:p>
-    <w:bookmarkStart w:id="27" w:name="suggested-objectives-for-the-project"/>
+    <w:bookmarkStart w:id="29" w:name="suggested-objectives-for-the-project"/>
     <w:p>
       <w:pPr>
         <w:pStyle w:val="Heading1"/>
@@ -633,7 +602,7 @@
         <w:t xml:space="preserve">Suggested Objectives for The Project</w:t>
       </w:r>
     </w:p>
-    <w:bookmarkEnd w:id="27"/>
+    <w:bookmarkEnd w:id="29"/>
     <w:p>
       <w:pPr>
         <w:pStyle w:val="Compact"/>
@@ -744,7 +713,7 @@
       <w:r>
         <w:t xml:space="preserve"> </w:t>
       </w:r>
-      <w:hyperlink r:id="rId28">
+      <w:hyperlink r:id="rId30">
         <w:r>
           <w:rPr>
             <w:rStyle w:val="Link"/>
@@ -753,7 +722,7 @@
         </w:r>
       </w:hyperlink>
     </w:p>
-    <w:bookmarkStart w:id="29" w:name="impact-of-the-project"/>
+    <w:bookmarkStart w:id="31" w:name="impact-of-the-project"/>
     <w:p>
       <w:pPr>
         <w:pStyle w:val="Heading1"/>
@@ -762,8 +731,8 @@
         <w:t xml:space="preserve">Impact of the project</w:t>
       </w:r>
     </w:p>
-    <w:bookmarkEnd w:id="29"/>
-    <w:bookmarkStart w:id="30" w:name="potential-for-use-of-software-beyond-originating-group"/>
+    <w:bookmarkEnd w:id="31"/>
+    <w:bookmarkStart w:id="32" w:name="potential-for-use-of-software-beyond-originating-group"/>
     <w:p>
       <w:pPr>
         <w:pStyle w:val="Heading2"/>
@@ -772,7 +741,7 @@
         <w:t xml:space="preserve">Potential for use of software beyond originating group</w:t>
       </w:r>
     </w:p>
-    <w:bookmarkEnd w:id="30"/>
+    <w:bookmarkEnd w:id="32"/>
     <w:p>
       <w:pPr>
         <w:pStyle w:val="Compact"/>
@@ -845,7 +814,7 @@
         <w:t xml:space="preserve">Unlocking potential for further development of code beyond engagement</w:t>
       </w:r>
     </w:p>
-    <w:bookmarkStart w:id="31" w:name="sustainability-of-the-project"/>
+    <w:bookmarkStart w:id="33" w:name="sustainability-of-the-project"/>
     <w:p>
       <w:pPr>
         <w:pStyle w:val="Heading2"/>
@@ -854,7 +823,7 @@
         <w:t xml:space="preserve">Sustainability of the project</w:t>
       </w:r>
     </w:p>
-    <w:bookmarkEnd w:id="31"/>
+    <w:bookmarkEnd w:id="33"/>
     <w:p>
       <w:pPr>
         <w:pStyle w:val="Compact"/>
@@ -891,7 +860,7 @@
         <w:t xml:space="preserve">If through subsequent paid work by RSDT, specify where resources will come from, either through existing funds or future grant applications.</w:t>
       </w:r>
     </w:p>
-    <w:bookmarkStart w:id="32" w:name="justification-for-application"/>
+    <w:bookmarkStart w:id="34" w:name="justification-for-application"/>
     <w:p>
       <w:pPr>
         <w:pStyle w:val="Heading1"/>
@@ -900,8 +869,8 @@
         <w:t xml:space="preserve">Justification for application</w:t>
       </w:r>
     </w:p>
-    <w:bookmarkEnd w:id="32"/>
-    <w:bookmarkStart w:id="33" w:name="justification-for-use-of-rsdt-staff"/>
+    <w:bookmarkEnd w:id="34"/>
+    <w:bookmarkStart w:id="35" w:name="justification-for-use-of-rsdt-staff"/>
     <w:p>
       <w:pPr>
         <w:pStyle w:val="Heading2"/>
@@ -910,7 +879,7 @@
         <w:t xml:space="preserve">Justification for use of RSDT staff</w:t>
       </w:r>
     </w:p>
-    <w:bookmarkEnd w:id="33"/>
+    <w:bookmarkEnd w:id="35"/>
     <w:p>
       <w:pPr>
         <w:pStyle w:val="Compact"/>
@@ -925,7 +894,7 @@
       <w:r>
         <w:t xml:space="preserve"> </w:t>
       </w:r>
-      <w:hyperlink r:id="rId34">
+      <w:hyperlink r:id="rId36">
         <w:r>
           <w:rPr>
             <w:rStyle w:val="Link"/>
@@ -958,7 +927,7 @@
         <w:t xml:space="preserve">Why can’t existing research staff do this?</w:t>
       </w:r>
     </w:p>
-    <w:bookmarkStart w:id="35" w:name="justification-for-use-of-free-project"/>
+    <w:bookmarkStart w:id="37" w:name="justification-for-use-of-free-project"/>
     <w:p>
       <w:pPr>
         <w:pStyle w:val="Heading2"/>
@@ -967,7 +936,7 @@
         <w:t xml:space="preserve">Justification for use of free project</w:t>
       </w:r>
     </w:p>
-    <w:bookmarkEnd w:id="35"/>
+    <w:bookmarkEnd w:id="37"/>
     <w:p>
       <w:pPr>
         <w:pStyle w:val="Compact"/>
@@ -999,7 +968,7 @@
       <w:r>
         <w:t xml:space="preserve"> </w:t>
       </w:r>
-      <w:hyperlink r:id="rId36">
+      <w:hyperlink r:id="rId38">
         <w:r>
           <w:rPr>
             <w:rStyle w:val="Link"/>
@@ -1016,13 +985,76 @@
 </file>
 
 <file path=word/footnotes.xml><?xml version="1.0" encoding="utf-8"?>
-<w:footnotes xmlns:w="http://schemas.openxmlformats.org/wordprocessingml/2006/main" xmlns:m="http://schemas.openxmlformats.org/officeDocument/2006/math" xmlns:r="http://schemas.openxmlformats.org/officeDocument/2006/relationships" xmlns:o="urn:schemas-microsoft-com:office:office" xmlns:v="urn:schemas-microsoft-com:vml" xmlns:w10="urn:schemas-microsoft-com:office:word" xmlns:a="http://schemas.openxmlformats.org/drawingml/2006/main" xmlns:pic="http://schemas.openxmlformats.org/drawingml/2006/picture" xmlns:wp="http://schemas.openxmlformats.org/drawingml/2006/wordprocessingDrawing"/>
+<w:footnotes xmlns:w="http://schemas.openxmlformats.org/wordprocessingml/2006/main" xmlns:m="http://schemas.openxmlformats.org/officeDocument/2006/math" xmlns:r="http://schemas.openxmlformats.org/officeDocument/2006/relationships" xmlns:o="urn:schemas-microsoft-com:office:office" xmlns:v="urn:schemas-microsoft-com:vml" xmlns:w10="urn:schemas-microsoft-com:office:word" xmlns:a="http://schemas.openxmlformats.org/drawingml/2006/main" xmlns:pic="http://schemas.openxmlformats.org/drawingml/2006/picture" xmlns:wp="http://schemas.openxmlformats.org/drawingml/2006/wordprocessingDrawing">
+  <w:footnote w:id="21">
+    <w:p>
+      <w:pPr>
+        <w:pStyle w:val="FootnoteText"/>
+      </w:pPr>
+      <w:r>
+        <w:rPr>
+          <w:rStyle w:val="FootnoteRef"/>
+        </w:rPr>
+        <w:footnoteRef/>
+      </w:r>
+      <w:r>
+        <w:t xml:space="preserve">Principal</w:t>
+      </w:r>
+      <w:r>
+        <w:t xml:space="preserve"> </w:t>
+      </w:r>
+      <w:r>
+        <w:t xml:space="preserve">Investigator</w:t>
+      </w:r>
+    </w:p>
+  </w:footnote>
+  <w:footnote w:id="22">
+    <w:p>
+      <w:pPr>
+        <w:pStyle w:val="FootnoteText"/>
+      </w:pPr>
+      <w:r>
+        <w:rPr>
+          <w:rStyle w:val="FootnoteRef"/>
+        </w:rPr>
+        <w:footnoteRef/>
+      </w:r>
+      <w:r>
+        <w:t xml:space="preserve">Corresponding,</w:t>
+      </w:r>
+      <w:r>
+        <w:t xml:space="preserve"> </w:t>
+      </w:r>
+      <w:r>
+        <w:t xml:space="preserve">d.post@ucl.ac.uk,Tel.</w:t>
+      </w:r>
+      <w:r>
+        <w:t xml:space="preserve"> </w:t>
+      </w:r>
+      <w:r>
+        <w:t xml:space="preserve">0203</w:t>
+      </w:r>
+      <w:r>
+        <w:t xml:space="preserve"> </w:t>
+      </w:r>
+      <w:r>
+        <w:t xml:space="preserve">549</w:t>
+      </w:r>
+      <w:r>
+        <w:t xml:space="preserve"> </w:t>
+      </w:r>
+      <w:r>
+        <w:t xml:space="preserve">0000</w:t>
+      </w:r>
+    </w:p>
+  </w:footnote>
+</w:footnotes>
 </file>
 
 <file path=word/numbering.xml><?xml version="1.0" encoding="utf-8"?>
 <w:numbering xmlns:w="http://schemas.openxmlformats.org/wordprocessingml/2006/main">
   <w:abstractNum w:abstractNumId="0">
-    <w:nsid w:val="7c3db57e"/>
+    <w:nsid w:val="8a21d912"/>
     <w:multiLevelType w:val="multilevel"/>
     <w:lvl w:ilvl="0">
       <w:numFmt w:val="bullet"/>
@@ -1103,7 +1135,7 @@
     </w:lvl>
   </w:abstractNum>
   <w:abstractNum w:abstractNumId="2">
-    <w:nsid w:val="1a5345c1"/>
+    <w:nsid w:val="f94c784c"/>
     <w:multiLevelType w:val="multilevel"/>
     <w:lvl w:ilvl="0">
       <w:numFmt w:val="bullet"/>

</xml_diff>